<commit_message>
fix: :bug: Fixed table 18 proposed signal timing and deleted a column in table 23
</commit_message>
<xml_diff>
--- a/templates/template_imagenes_parrafo.docx
+++ b/templates/template_imagenes_parrafo.docx
@@ -5,6 +5,10 @@
     <w:p>
       <w:pPr>
         <w:pStyle w:val="Text"/>
+        <w:numPr>
+          <w:ilvl w:val="0"/>
+          <w:numId w:val="50"/>
+        </w:numPr>
         <w:jc w:val="both"/>
       </w:pPr>
       <w:bookmarkStart w:id="0" w:name="_Toc161393498"/>
@@ -2240,6 +2244,119 @@
       <w:pPr>
         <w:ind w:left="6480" w:hanging="180"/>
       </w:pPr>
+    </w:lvl>
+  </w:abstractNum>
+  <w:abstractNum w:abstractNumId="19" w15:restartNumberingAfterBreak="0">
+    <w:nsid w:val="7FF476FA"/>
+    <w:multiLevelType w:val="hybridMultilevel"/>
+    <w:tmpl w:val="566E16B0"/>
+    <w:lvl w:ilvl="0" w:tplc="280A000B">
+      <w:start w:val="1"/>
+      <w:numFmt w:val="bullet"/>
+      <w:lvlText w:val=""/>
+      <w:lvlJc w:val="left"/>
+      <w:pPr>
+        <w:ind w:left="720" w:hanging="360"/>
+      </w:pPr>
+      <w:rPr>
+        <w:rFonts w:ascii="Wingdings" w:hAnsi="Wingdings" w:hint="default"/>
+      </w:rPr>
+    </w:lvl>
+    <w:lvl w:ilvl="1" w:tplc="280A0003" w:tentative="1">
+      <w:start w:val="1"/>
+      <w:numFmt w:val="bullet"/>
+      <w:lvlText w:val="o"/>
+      <w:lvlJc w:val="left"/>
+      <w:pPr>
+        <w:ind w:left="1440" w:hanging="360"/>
+      </w:pPr>
+      <w:rPr>
+        <w:rFonts w:ascii="Courier New" w:hAnsi="Courier New" w:cs="Courier New" w:hint="default"/>
+      </w:rPr>
+    </w:lvl>
+    <w:lvl w:ilvl="2" w:tplc="280A0005" w:tentative="1">
+      <w:start w:val="1"/>
+      <w:numFmt w:val="bullet"/>
+      <w:lvlText w:val=""/>
+      <w:lvlJc w:val="left"/>
+      <w:pPr>
+        <w:ind w:left="2160" w:hanging="360"/>
+      </w:pPr>
+      <w:rPr>
+        <w:rFonts w:ascii="Wingdings" w:hAnsi="Wingdings" w:hint="default"/>
+      </w:rPr>
+    </w:lvl>
+    <w:lvl w:ilvl="3" w:tplc="280A0001" w:tentative="1">
+      <w:start w:val="1"/>
+      <w:numFmt w:val="bullet"/>
+      <w:lvlText w:val=""/>
+      <w:lvlJc w:val="left"/>
+      <w:pPr>
+        <w:ind w:left="2880" w:hanging="360"/>
+      </w:pPr>
+      <w:rPr>
+        <w:rFonts w:ascii="Symbol" w:hAnsi="Symbol" w:hint="default"/>
+      </w:rPr>
+    </w:lvl>
+    <w:lvl w:ilvl="4" w:tplc="280A0003" w:tentative="1">
+      <w:start w:val="1"/>
+      <w:numFmt w:val="bullet"/>
+      <w:lvlText w:val="o"/>
+      <w:lvlJc w:val="left"/>
+      <w:pPr>
+        <w:ind w:left="3600" w:hanging="360"/>
+      </w:pPr>
+      <w:rPr>
+        <w:rFonts w:ascii="Courier New" w:hAnsi="Courier New" w:cs="Courier New" w:hint="default"/>
+      </w:rPr>
+    </w:lvl>
+    <w:lvl w:ilvl="5" w:tplc="280A0005" w:tentative="1">
+      <w:start w:val="1"/>
+      <w:numFmt w:val="bullet"/>
+      <w:lvlText w:val=""/>
+      <w:lvlJc w:val="left"/>
+      <w:pPr>
+        <w:ind w:left="4320" w:hanging="360"/>
+      </w:pPr>
+      <w:rPr>
+        <w:rFonts w:ascii="Wingdings" w:hAnsi="Wingdings" w:hint="default"/>
+      </w:rPr>
+    </w:lvl>
+    <w:lvl w:ilvl="6" w:tplc="280A0001" w:tentative="1">
+      <w:start w:val="1"/>
+      <w:numFmt w:val="bullet"/>
+      <w:lvlText w:val=""/>
+      <w:lvlJc w:val="left"/>
+      <w:pPr>
+        <w:ind w:left="5040" w:hanging="360"/>
+      </w:pPr>
+      <w:rPr>
+        <w:rFonts w:ascii="Symbol" w:hAnsi="Symbol" w:hint="default"/>
+      </w:rPr>
+    </w:lvl>
+    <w:lvl w:ilvl="7" w:tplc="280A0003" w:tentative="1">
+      <w:start w:val="1"/>
+      <w:numFmt w:val="bullet"/>
+      <w:lvlText w:val="o"/>
+      <w:lvlJc w:val="left"/>
+      <w:pPr>
+        <w:ind w:left="5760" w:hanging="360"/>
+      </w:pPr>
+      <w:rPr>
+        <w:rFonts w:ascii="Courier New" w:hAnsi="Courier New" w:cs="Courier New" w:hint="default"/>
+      </w:rPr>
+    </w:lvl>
+    <w:lvl w:ilvl="8" w:tplc="280A0005" w:tentative="1">
+      <w:start w:val="1"/>
+      <w:numFmt w:val="bullet"/>
+      <w:lvlText w:val=""/>
+      <w:lvlJc w:val="left"/>
+      <w:pPr>
+        <w:ind w:left="6480" w:hanging="360"/>
+      </w:pPr>
+      <w:rPr>
+        <w:rFonts w:ascii="Wingdings" w:hAnsi="Wingdings" w:hint="default"/>
+      </w:rPr>
     </w:lvl>
   </w:abstractNum>
   <w:num w:numId="1" w16cid:durableId="995258166">
@@ -2469,6 +2586,9 @@
     <w:lvlOverride w:ilvl="8">
       <w:startOverride w:val="1"/>
     </w:lvlOverride>
+  </w:num>
+  <w:num w:numId="50" w16cid:durableId="1617641886">
+    <w:abstractNumId w:val="19"/>
   </w:num>
   <w:numIdMacAtCleanup w:val="14"/>
 </w:numbering>

</xml_diff>